<commit_message>
Updated Bussiness Requirement Documentation.
</commit_message>
<xml_diff>
--- a/Business Requirements of Fitness Dashboard.docx
+++ b/Business Requirements of Fitness Dashboard.docx
@@ -8,8 +8,8 @@
           <w:b/>
           <w:bCs/>
           <w:color w:val="E97132" w:themeColor="accent2"/>
-          <w:sz w:val="36"/>
-          <w:szCs w:val="36"/>
+          <w:sz w:val="52"/>
+          <w:szCs w:val="52"/>
         </w:rPr>
       </w:pPr>
       <w:r>
@@ -17,46 +17,63 @@
           <w:b/>
           <w:bCs/>
           <w:color w:val="E97132" w:themeColor="accent2"/>
-          <w:sz w:val="36"/>
-          <w:szCs w:val="36"/>
+          <w:sz w:val="52"/>
+          <w:szCs w:val="52"/>
         </w:rPr>
         <w:t>Business Requirements</w:t>
       </w:r>
     </w:p>
     <w:p>
       <w:pPr>
+        <w:pStyle w:val="ListParagraph"/>
+        <w:numPr>
+          <w:ilvl w:val="0"/>
+          <w:numId w:val="11"/>
+        </w:numPr>
         <w:rPr>
           <w:b/>
           <w:bCs/>
-          <w:sz w:val="36"/>
-          <w:szCs w:val="36"/>
-        </w:rPr>
-      </w:pPr>
-    </w:p>
-    <w:p>
-      <w:pPr>
+        </w:rPr>
+      </w:pPr>
+      <w:r>
         <w:rPr>
           <w:b/>
           <w:bCs/>
         </w:rPr>
-      </w:pPr>
+        <w:t>Problem Statement 1 –</w:t>
+      </w:r>
       <w:r>
         <w:rPr>
           <w:b/>
           <w:bCs/>
         </w:rPr>
-        <w:t>Problem Statement 1 – Overall Business Performance</w:t>
-      </w:r>
-    </w:p>
-    <w:p>
-      <w:pPr>
-        <w:rPr>
-          <w:color w:val="262626" w:themeColor="text1" w:themeTint="D9"/>
-        </w:rPr>
-      </w:pPr>
-      <w:r>
-        <w:rPr>
-          <w:color w:val="262626" w:themeColor="text1" w:themeTint="D9"/>
+        <w:t xml:space="preserve"> </w:t>
+      </w:r>
+      <w:r>
+        <w:rPr>
+          <w:b/>
+          <w:bCs/>
+          <w:sz w:val="24"/>
+          <w:szCs w:val="24"/>
+        </w:rPr>
+        <w:t>Overall Business Performance</w:t>
+      </w:r>
+    </w:p>
+    <w:p>
+      <w:pPr>
+        <w:rPr>
+          <w:color w:val="80340D" w:themeColor="accent2" w:themeShade="80"/>
+        </w:rPr>
+      </w:pPr>
+      <w:r>
+        <w:rPr>
+          <w:color w:val="80340D" w:themeColor="accent2" w:themeShade="80"/>
+        </w:rPr>
+        <w:tab/>
+      </w:r>
+      <w:r>
+        <w:rPr>
+          <w:color w:val="80340D" w:themeColor="accent2" w:themeShade="80"/>
         </w:rPr>
         <w:t>We currently sum up data manually each time to see the following information:</w:t>
       </w:r>
@@ -68,12 +85,12 @@
           <w:numId w:val="5"/>
         </w:numPr>
         <w:rPr>
-          <w:color w:val="262626" w:themeColor="text1" w:themeTint="D9"/>
-        </w:rPr>
-      </w:pPr>
-      <w:r>
-        <w:rPr>
-          <w:color w:val="262626" w:themeColor="text1" w:themeTint="D9"/>
+          <w:color w:val="80340D" w:themeColor="accent2" w:themeShade="80"/>
+        </w:rPr>
+      </w:pPr>
+      <w:r>
+        <w:rPr>
+          <w:color w:val="80340D" w:themeColor="accent2" w:themeShade="80"/>
         </w:rPr>
         <w:t>Total number of clients we have.</w:t>
       </w:r>
@@ -85,12 +102,12 @@
           <w:numId w:val="5"/>
         </w:numPr>
         <w:rPr>
-          <w:color w:val="262626" w:themeColor="text1" w:themeTint="D9"/>
-        </w:rPr>
-      </w:pPr>
-      <w:r>
-        <w:rPr>
-          <w:color w:val="262626" w:themeColor="text1" w:themeTint="D9"/>
+          <w:color w:val="80340D" w:themeColor="accent2" w:themeShade="80"/>
+        </w:rPr>
+      </w:pPr>
+      <w:r>
+        <w:rPr>
+          <w:color w:val="80340D" w:themeColor="accent2" w:themeShade="80"/>
         </w:rPr>
         <w:t>Total number of trainers we have.</w:t>
       </w:r>
@@ -102,12 +119,12 @@
           <w:numId w:val="5"/>
         </w:numPr>
         <w:rPr>
-          <w:color w:val="262626" w:themeColor="text1" w:themeTint="D9"/>
-        </w:rPr>
-      </w:pPr>
-      <w:r>
-        <w:rPr>
-          <w:color w:val="262626" w:themeColor="text1" w:themeTint="D9"/>
+          <w:color w:val="80340D" w:themeColor="accent2" w:themeShade="80"/>
+        </w:rPr>
+      </w:pPr>
+      <w:r>
+        <w:rPr>
+          <w:color w:val="80340D" w:themeColor="accent2" w:themeShade="80"/>
         </w:rPr>
         <w:t>Total revenue generated.</w:t>
       </w:r>
@@ -119,12 +136,12 @@
           <w:numId w:val="5"/>
         </w:numPr>
         <w:rPr>
-          <w:color w:val="262626" w:themeColor="text1" w:themeTint="D9"/>
-        </w:rPr>
-      </w:pPr>
-      <w:r>
-        <w:rPr>
-          <w:color w:val="262626" w:themeColor="text1" w:themeTint="D9"/>
+          <w:color w:val="80340D" w:themeColor="accent2" w:themeShade="80"/>
+        </w:rPr>
+      </w:pPr>
+      <w:r>
+        <w:rPr>
+          <w:color w:val="80340D" w:themeColor="accent2" w:themeShade="80"/>
         </w:rPr>
         <w:t>Total expenses incurred.</w:t>
       </w:r>
@@ -136,12 +153,12 @@
           <w:numId w:val="5"/>
         </w:numPr>
         <w:rPr>
-          <w:color w:val="262626" w:themeColor="text1" w:themeTint="D9"/>
-        </w:rPr>
-      </w:pPr>
-      <w:r>
-        <w:rPr>
-          <w:color w:val="262626" w:themeColor="text1" w:themeTint="D9"/>
+          <w:color w:val="80340D" w:themeColor="accent2" w:themeShade="80"/>
+        </w:rPr>
+      </w:pPr>
+      <w:r>
+        <w:rPr>
+          <w:color w:val="80340D" w:themeColor="accent2" w:themeShade="80"/>
         </w:rPr>
         <w:t>Total profit earned.</w:t>
       </w:r>
@@ -149,12 +166,17 @@
     <w:p>
       <w:r>
         <w:pict w14:anchorId="3E94B3F0">
-          <v:rect id="_x0000_i1037" style="width:0;height:1.5pt" o:hralign="center" o:hrstd="t" o:hr="t" fillcolor="#a0a0a0" stroked="f"/>
+          <v:rect id="_x0000_i1025" style="width:0;height:1.5pt" o:hralign="center" o:hrstd="t" o:hr="t" fillcolor="#a0a0a0" stroked="f"/>
         </w:pict>
       </w:r>
     </w:p>
     <w:p>
       <w:pPr>
+        <w:pStyle w:val="ListParagraph"/>
+        <w:numPr>
+          <w:ilvl w:val="0"/>
+          <w:numId w:val="13"/>
+        </w:numPr>
         <w:rPr>
           <w:b/>
           <w:bCs/>
@@ -165,18 +187,33 @@
           <w:b/>
           <w:bCs/>
         </w:rPr>
-        <w:t>Problem Statement 2 – Monthly Performance Tracking</w:t>
-      </w:r>
-    </w:p>
-    <w:p>
-      <w:pPr>
-        <w:rPr>
-          <w:color w:val="262626" w:themeColor="text1" w:themeTint="D9"/>
-        </w:rPr>
-      </w:pPr>
-      <w:r>
-        <w:rPr>
-          <w:color w:val="262626" w:themeColor="text1" w:themeTint="D9"/>
+        <w:t xml:space="preserve">Problem Statement 2 – </w:t>
+      </w:r>
+      <w:r>
+        <w:rPr>
+          <w:b/>
+          <w:bCs/>
+          <w:sz w:val="24"/>
+          <w:szCs w:val="24"/>
+        </w:rPr>
+        <w:t>Monthly Performance Tracking</w:t>
+      </w:r>
+    </w:p>
+    <w:p>
+      <w:pPr>
+        <w:rPr>
+          <w:color w:val="80340D" w:themeColor="accent2" w:themeShade="80"/>
+        </w:rPr>
+      </w:pPr>
+      <w:r>
+        <w:rPr>
+          <w:color w:val="80340D" w:themeColor="accent2" w:themeShade="80"/>
+        </w:rPr>
+        <w:tab/>
+      </w:r>
+      <w:r>
+        <w:rPr>
+          <w:color w:val="80340D" w:themeColor="accent2" w:themeShade="80"/>
         </w:rPr>
         <w:t>We manually check monthly data to track:</w:t>
       </w:r>
@@ -188,12 +225,12 @@
           <w:numId w:val="6"/>
         </w:numPr>
         <w:rPr>
-          <w:color w:val="262626" w:themeColor="text1" w:themeTint="D9"/>
-        </w:rPr>
-      </w:pPr>
-      <w:r>
-        <w:rPr>
-          <w:color w:val="262626" w:themeColor="text1" w:themeTint="D9"/>
+          <w:color w:val="80340D" w:themeColor="accent2" w:themeShade="80"/>
+        </w:rPr>
+      </w:pPr>
+      <w:r>
+        <w:rPr>
+          <w:color w:val="80340D" w:themeColor="accent2" w:themeShade="80"/>
         </w:rPr>
         <w:t>Monthly number of clients/members acquired.</w:t>
       </w:r>
@@ -205,12 +242,12 @@
           <w:numId w:val="6"/>
         </w:numPr>
         <w:rPr>
-          <w:color w:val="262626" w:themeColor="text1" w:themeTint="D9"/>
-        </w:rPr>
-      </w:pPr>
-      <w:r>
-        <w:rPr>
-          <w:color w:val="262626" w:themeColor="text1" w:themeTint="D9"/>
+          <w:color w:val="80340D" w:themeColor="accent2" w:themeShade="80"/>
+        </w:rPr>
+      </w:pPr>
+      <w:r>
+        <w:rPr>
+          <w:color w:val="80340D" w:themeColor="accent2" w:themeShade="80"/>
         </w:rPr>
         <w:t>Monthly revenue generated.</w:t>
       </w:r>
@@ -222,12 +259,12 @@
           <w:numId w:val="6"/>
         </w:numPr>
         <w:rPr>
-          <w:color w:val="262626" w:themeColor="text1" w:themeTint="D9"/>
-        </w:rPr>
-      </w:pPr>
-      <w:r>
-        <w:rPr>
-          <w:color w:val="262626" w:themeColor="text1" w:themeTint="D9"/>
+          <w:color w:val="80340D" w:themeColor="accent2" w:themeShade="80"/>
+        </w:rPr>
+      </w:pPr>
+      <w:r>
+        <w:rPr>
+          <w:color w:val="80340D" w:themeColor="accent2" w:themeShade="80"/>
         </w:rPr>
         <w:t>Monthly expenses incurred.</w:t>
       </w:r>
@@ -239,12 +276,12 @@
           <w:numId w:val="6"/>
         </w:numPr>
         <w:rPr>
-          <w:color w:val="262626" w:themeColor="text1" w:themeTint="D9"/>
-        </w:rPr>
-      </w:pPr>
-      <w:r>
-        <w:rPr>
-          <w:color w:val="262626" w:themeColor="text1" w:themeTint="D9"/>
+          <w:color w:val="80340D" w:themeColor="accent2" w:themeShade="80"/>
+        </w:rPr>
+      </w:pPr>
+      <w:r>
+        <w:rPr>
+          <w:color w:val="80340D" w:themeColor="accent2" w:themeShade="80"/>
         </w:rPr>
         <w:t>Monthly profit earned.</w:t>
       </w:r>
@@ -256,12 +293,12 @@
           <w:numId w:val="6"/>
         </w:numPr>
         <w:rPr>
-          <w:color w:val="262626" w:themeColor="text1" w:themeTint="D9"/>
-        </w:rPr>
-      </w:pPr>
-      <w:r>
-        <w:rPr>
-          <w:color w:val="262626" w:themeColor="text1" w:themeTint="D9"/>
+          <w:color w:val="80340D" w:themeColor="accent2" w:themeShade="80"/>
+        </w:rPr>
+      </w:pPr>
+      <w:r>
+        <w:rPr>
+          <w:color w:val="80340D" w:themeColor="accent2" w:themeShade="80"/>
         </w:rPr>
         <w:t>A side-by-side comparison of monthly expenses vs. revenue, along with corresponding profit figures.</w:t>
       </w:r>
@@ -269,12 +306,17 @@
     <w:p>
       <w:r>
         <w:pict w14:anchorId="69C7E5F6">
-          <v:rect id="_x0000_i1038" style="width:0;height:1.5pt" o:hralign="center" o:hrstd="t" o:hr="t" fillcolor="#a0a0a0" stroked="f"/>
+          <v:rect id="_x0000_i1026" style="width:0;height:1.5pt" o:hralign="center" o:hrstd="t" o:hr="t" fillcolor="#a0a0a0" stroked="f"/>
         </w:pict>
       </w:r>
     </w:p>
     <w:p>
       <w:pPr>
+        <w:pStyle w:val="ListParagraph"/>
+        <w:numPr>
+          <w:ilvl w:val="0"/>
+          <w:numId w:val="13"/>
+        </w:numPr>
         <w:rPr>
           <w:b/>
           <w:bCs/>
@@ -285,18 +327,33 @@
           <w:b/>
           <w:bCs/>
         </w:rPr>
-        <w:t>Problem Statement 3 – Membership Status Tracking</w:t>
-      </w:r>
-    </w:p>
-    <w:p>
-      <w:pPr>
-        <w:rPr>
-          <w:color w:val="262626" w:themeColor="text1" w:themeTint="D9"/>
-        </w:rPr>
-      </w:pPr>
-      <w:r>
-        <w:rPr>
-          <w:color w:val="262626" w:themeColor="text1" w:themeTint="D9"/>
+        <w:t xml:space="preserve">Problem Statement 3 – </w:t>
+      </w:r>
+      <w:r>
+        <w:rPr>
+          <w:b/>
+          <w:bCs/>
+          <w:sz w:val="24"/>
+          <w:szCs w:val="24"/>
+        </w:rPr>
+        <w:t>Membership Status Tracking</w:t>
+      </w:r>
+    </w:p>
+    <w:p>
+      <w:pPr>
+        <w:rPr>
+          <w:color w:val="80340D" w:themeColor="accent2" w:themeShade="80"/>
+        </w:rPr>
+      </w:pPr>
+      <w:r>
+        <w:rPr>
+          <w:color w:val="80340D" w:themeColor="accent2" w:themeShade="80"/>
+        </w:rPr>
+        <w:tab/>
+      </w:r>
+      <w:r>
+        <w:rPr>
+          <w:color w:val="80340D" w:themeColor="accent2" w:themeShade="80"/>
         </w:rPr>
         <w:t>We need to track and monitor membership details, including:</w:t>
       </w:r>
@@ -308,12 +365,12 @@
           <w:numId w:val="7"/>
         </w:numPr>
         <w:rPr>
-          <w:color w:val="262626" w:themeColor="text1" w:themeTint="D9"/>
-        </w:rPr>
-      </w:pPr>
-      <w:r>
-        <w:rPr>
-          <w:color w:val="262626" w:themeColor="text1" w:themeTint="D9"/>
+          <w:color w:val="80340D" w:themeColor="accent2" w:themeShade="80"/>
+        </w:rPr>
+      </w:pPr>
+      <w:r>
+        <w:rPr>
+          <w:color w:val="80340D" w:themeColor="accent2" w:themeShade="80"/>
         </w:rPr>
         <w:t xml:space="preserve">An overview by membership tier/type (e.g., Platinum, Gold, Silver) showing how many memberships are </w:t>
       </w:r>
@@ -321,13 +378,13 @@
         <w:rPr>
           <w:b/>
           <w:bCs/>
-          <w:color w:val="262626" w:themeColor="text1" w:themeTint="D9"/>
+          <w:color w:val="80340D" w:themeColor="accent2" w:themeShade="80"/>
         </w:rPr>
         <w:t>active</w:t>
       </w:r>
       <w:r>
         <w:rPr>
-          <w:color w:val="262626" w:themeColor="text1" w:themeTint="D9"/>
+          <w:color w:val="80340D" w:themeColor="accent2" w:themeShade="80"/>
         </w:rPr>
         <w:t xml:space="preserve"> and </w:t>
       </w:r>
@@ -335,13 +392,13 @@
         <w:rPr>
           <w:b/>
           <w:bCs/>
-          <w:color w:val="262626" w:themeColor="text1" w:themeTint="D9"/>
+          <w:color w:val="80340D" w:themeColor="accent2" w:themeShade="80"/>
         </w:rPr>
         <w:t>expired</w:t>
       </w:r>
       <w:r>
         <w:rPr>
-          <w:color w:val="262626" w:themeColor="text1" w:themeTint="D9"/>
+          <w:color w:val="80340D" w:themeColor="accent2" w:themeShade="80"/>
         </w:rPr>
         <w:t xml:space="preserve"> for each tier.</w:t>
       </w:r>
@@ -353,12 +410,12 @@
           <w:numId w:val="7"/>
         </w:numPr>
         <w:rPr>
-          <w:color w:val="262626" w:themeColor="text1" w:themeTint="D9"/>
-        </w:rPr>
-      </w:pPr>
-      <w:r>
-        <w:rPr>
-          <w:color w:val="262626" w:themeColor="text1" w:themeTint="D9"/>
+          <w:color w:val="80340D" w:themeColor="accent2" w:themeShade="80"/>
+        </w:rPr>
+      </w:pPr>
+      <w:r>
+        <w:rPr>
+          <w:color w:val="80340D" w:themeColor="accent2" w:themeShade="80"/>
         </w:rPr>
         <w:t>Tracking memberships by user, showing:</w:t>
       </w:r>
@@ -370,12 +427,12 @@
           <w:numId w:val="7"/>
         </w:numPr>
         <w:rPr>
-          <w:color w:val="262626" w:themeColor="text1" w:themeTint="D9"/>
-        </w:rPr>
-      </w:pPr>
-      <w:r>
-        <w:rPr>
-          <w:color w:val="262626" w:themeColor="text1" w:themeTint="D9"/>
+          <w:color w:val="80340D" w:themeColor="accent2" w:themeShade="80"/>
+        </w:rPr>
+      </w:pPr>
+      <w:r>
+        <w:rPr>
+          <w:color w:val="80340D" w:themeColor="accent2" w:themeShade="80"/>
         </w:rPr>
         <w:t>Who’s expiring soon</w:t>
       </w:r>
@@ -387,12 +444,12 @@
           <w:numId w:val="7"/>
         </w:numPr>
         <w:rPr>
-          <w:color w:val="262626" w:themeColor="text1" w:themeTint="D9"/>
-        </w:rPr>
-      </w:pPr>
-      <w:r>
-        <w:rPr>
-          <w:color w:val="262626" w:themeColor="text1" w:themeTint="D9"/>
+          <w:color w:val="80340D" w:themeColor="accent2" w:themeShade="80"/>
+        </w:rPr>
+      </w:pPr>
+      <w:r>
+        <w:rPr>
+          <w:color w:val="80340D" w:themeColor="accent2" w:themeShade="80"/>
         </w:rPr>
         <w:t>Who’s already expired</w:t>
       </w:r>
@@ -404,18 +461,18 @@
           <w:numId w:val="7"/>
         </w:numPr>
         <w:rPr>
-          <w:color w:val="262626" w:themeColor="text1" w:themeTint="D9"/>
-        </w:rPr>
-      </w:pPr>
-      <w:r>
-        <w:rPr>
-          <w:color w:val="262626" w:themeColor="text1" w:themeTint="D9"/>
+          <w:color w:val="80340D" w:themeColor="accent2" w:themeShade="80"/>
+        </w:rPr>
+      </w:pPr>
+      <w:r>
+        <w:rPr>
+          <w:color w:val="80340D" w:themeColor="accent2" w:themeShade="80"/>
         </w:rPr>
         <w:t>Who has left/cancelled</w:t>
       </w:r>
       <w:r>
         <w:rPr>
-          <w:color w:val="262626" w:themeColor="text1" w:themeTint="D9"/>
+          <w:color w:val="80340D" w:themeColor="accent2" w:themeShade="80"/>
         </w:rPr>
         <w:br/>
         <w:t>This could be displayed as a progress bar, status tracker, or any visual indicator for quick insights.</w:t>
@@ -426,6 +483,11 @@
     <w:p/>
     <w:p>
       <w:pPr>
+        <w:pStyle w:val="ListParagraph"/>
+        <w:numPr>
+          <w:ilvl w:val="0"/>
+          <w:numId w:val="13"/>
+        </w:numPr>
         <w:rPr>
           <w:b/>
           <w:bCs/>
@@ -437,32 +499,47 @@
           <w:bCs/>
         </w:rPr>
         <w:lastRenderedPageBreak/>
-        <w:t>Problem Statement 4 – Fitness &amp; Health Calculations</w:t>
-      </w:r>
-    </w:p>
-    <w:p>
-      <w:pPr>
-        <w:rPr>
-          <w:color w:val="262626" w:themeColor="text1" w:themeTint="D9"/>
-        </w:rPr>
-      </w:pPr>
-      <w:r>
-        <w:rPr>
-          <w:color w:val="262626" w:themeColor="text1" w:themeTint="D9"/>
-        </w:rPr>
-        <w:t xml:space="preserve">We require a </w:t>
+        <w:t xml:space="preserve">Problem Statement 4 – </w:t>
       </w:r>
       <w:r>
         <w:rPr>
           <w:b/>
           <w:bCs/>
-          <w:color w:val="262626" w:themeColor="text1" w:themeTint="D9"/>
+          <w:sz w:val="24"/>
+          <w:szCs w:val="24"/>
+        </w:rPr>
+        <w:t>Fitness &amp; Health Calculations</w:t>
+      </w:r>
+    </w:p>
+    <w:p>
+      <w:pPr>
+        <w:rPr>
+          <w:color w:val="80340D" w:themeColor="accent2" w:themeShade="80"/>
+        </w:rPr>
+      </w:pPr>
+      <w:r>
+        <w:rPr>
+          <w:color w:val="80340D" w:themeColor="accent2" w:themeShade="80"/>
+        </w:rPr>
+        <w:tab/>
+      </w:r>
+      <w:r>
+        <w:rPr>
+          <w:color w:val="80340D" w:themeColor="accent2" w:themeShade="80"/>
+        </w:rPr>
+        <w:t xml:space="preserve">We require a </w:t>
+      </w:r>
+      <w:r>
+        <w:rPr>
+          <w:b/>
+          <w:bCs/>
+          <w:color w:val="80340D" w:themeColor="accent2" w:themeShade="80"/>
         </w:rPr>
         <w:t>calories calculator</w:t>
       </w:r>
       <w:r>
         <w:rPr>
-          <w:color w:val="262626" w:themeColor="text1" w:themeTint="D9"/>
+          <w:color w:val="80340D" w:themeColor="accent2" w:themeShade="80"/>
         </w:rPr>
         <w:t xml:space="preserve"> where we can enter:</w:t>
       </w:r>
@@ -474,12 +551,12 @@
           <w:numId w:val="8"/>
         </w:numPr>
         <w:rPr>
-          <w:color w:val="262626" w:themeColor="text1" w:themeTint="D9"/>
-        </w:rPr>
-      </w:pPr>
-      <w:r>
-        <w:rPr>
-          <w:color w:val="262626" w:themeColor="text1" w:themeTint="D9"/>
+          <w:color w:val="80340D" w:themeColor="accent2" w:themeShade="80"/>
+        </w:rPr>
+      </w:pPr>
+      <w:r>
+        <w:rPr>
+          <w:color w:val="80340D" w:themeColor="accent2" w:themeShade="80"/>
         </w:rPr>
         <w:t>Age</w:t>
       </w:r>
@@ -491,12 +568,12 @@
           <w:numId w:val="8"/>
         </w:numPr>
         <w:rPr>
-          <w:color w:val="262626" w:themeColor="text1" w:themeTint="D9"/>
-        </w:rPr>
-      </w:pPr>
-      <w:r>
-        <w:rPr>
-          <w:color w:val="262626" w:themeColor="text1" w:themeTint="D9"/>
+          <w:color w:val="80340D" w:themeColor="accent2" w:themeShade="80"/>
+        </w:rPr>
+      </w:pPr>
+      <w:r>
+        <w:rPr>
+          <w:color w:val="80340D" w:themeColor="accent2" w:themeShade="80"/>
         </w:rPr>
         <w:t>Weight</w:t>
       </w:r>
@@ -508,12 +585,12 @@
           <w:numId w:val="8"/>
         </w:numPr>
         <w:rPr>
-          <w:color w:val="262626" w:themeColor="text1" w:themeTint="D9"/>
-        </w:rPr>
-      </w:pPr>
-      <w:r>
-        <w:rPr>
-          <w:color w:val="262626" w:themeColor="text1" w:themeTint="D9"/>
+          <w:color w:val="80340D" w:themeColor="accent2" w:themeShade="80"/>
+        </w:rPr>
+      </w:pPr>
+      <w:r>
+        <w:rPr>
+          <w:color w:val="80340D" w:themeColor="accent2" w:themeShade="80"/>
         </w:rPr>
         <w:t>Height</w:t>
       </w:r>
@@ -525,12 +602,12 @@
           <w:numId w:val="8"/>
         </w:numPr>
         <w:rPr>
-          <w:color w:val="262626" w:themeColor="text1" w:themeTint="D9"/>
-        </w:rPr>
-      </w:pPr>
-      <w:r>
-        <w:rPr>
-          <w:color w:val="262626" w:themeColor="text1" w:themeTint="D9"/>
+          <w:color w:val="80340D" w:themeColor="accent2" w:themeShade="80"/>
+        </w:rPr>
+      </w:pPr>
+      <w:r>
+        <w:rPr>
+          <w:color w:val="80340D" w:themeColor="accent2" w:themeShade="80"/>
         </w:rPr>
         <w:t>Gender</w:t>
       </w:r>
@@ -542,12 +619,12 @@
           <w:numId w:val="8"/>
         </w:numPr>
         <w:rPr>
-          <w:color w:val="262626" w:themeColor="text1" w:themeTint="D9"/>
-        </w:rPr>
-      </w:pPr>
-      <w:r>
-        <w:rPr>
-          <w:color w:val="262626" w:themeColor="text1" w:themeTint="D9"/>
+          <w:color w:val="80340D" w:themeColor="accent2" w:themeShade="80"/>
+        </w:rPr>
+      </w:pPr>
+      <w:r>
+        <w:rPr>
+          <w:color w:val="80340D" w:themeColor="accent2" w:themeShade="80"/>
         </w:rPr>
         <w:t>Activity level of the member</w:t>
       </w:r>
@@ -555,12 +632,18 @@
     <w:p>
       <w:pPr>
         <w:rPr>
-          <w:color w:val="262626" w:themeColor="text1" w:themeTint="D9"/>
-        </w:rPr>
-      </w:pPr>
-      <w:r>
-        <w:rPr>
-          <w:color w:val="262626" w:themeColor="text1" w:themeTint="D9"/>
+          <w:color w:val="80340D" w:themeColor="accent2" w:themeShade="80"/>
+        </w:rPr>
+      </w:pPr>
+      <w:r>
+        <w:rPr>
+          <w:color w:val="80340D" w:themeColor="accent2" w:themeShade="80"/>
+        </w:rPr>
+        <w:tab/>
+      </w:r>
+      <w:r>
+        <w:rPr>
+          <w:color w:val="80340D" w:themeColor="accent2" w:themeShade="80"/>
         </w:rPr>
         <w:t>Based on the inputs, the system should calculate and display:</w:t>
       </w:r>
@@ -572,14 +655,14 @@
           <w:numId w:val="9"/>
         </w:numPr>
         <w:rPr>
-          <w:color w:val="262626" w:themeColor="text1" w:themeTint="D9"/>
+          <w:color w:val="80340D" w:themeColor="accent2" w:themeShade="80"/>
         </w:rPr>
       </w:pPr>
       <w:r>
         <w:rPr>
           <w:b/>
           <w:bCs/>
-          <w:color w:val="262626" w:themeColor="text1" w:themeTint="D9"/>
+          <w:color w:val="80340D" w:themeColor="accent2" w:themeShade="80"/>
         </w:rPr>
         <w:t>BMI (Body Mass Index)</w:t>
       </w:r>
@@ -591,14 +674,14 @@
           <w:numId w:val="9"/>
         </w:numPr>
         <w:rPr>
-          <w:color w:val="262626" w:themeColor="text1" w:themeTint="D9"/>
+          <w:color w:val="80340D" w:themeColor="accent2" w:themeShade="80"/>
         </w:rPr>
       </w:pPr>
       <w:r>
         <w:rPr>
           <w:b/>
           <w:bCs/>
-          <w:color w:val="262626" w:themeColor="text1" w:themeTint="D9"/>
+          <w:color w:val="80340D" w:themeColor="accent2" w:themeShade="80"/>
         </w:rPr>
         <w:t>BMR (Basal Metabolic Rate)</w:t>
       </w:r>
@@ -610,14 +693,14 @@
           <w:numId w:val="9"/>
         </w:numPr>
         <w:rPr>
-          <w:color w:val="262626" w:themeColor="text1" w:themeTint="D9"/>
+          <w:color w:val="80340D" w:themeColor="accent2" w:themeShade="80"/>
         </w:rPr>
       </w:pPr>
       <w:r>
         <w:rPr>
           <w:b/>
           <w:bCs/>
-          <w:color w:val="262626" w:themeColor="text1" w:themeTint="D9"/>
+          <w:color w:val="80340D" w:themeColor="accent2" w:themeShade="80"/>
         </w:rPr>
         <w:t>TDEE (Total Daily Energy Expenditure)</w:t>
       </w:r>
@@ -629,12 +712,12 @@
           <w:numId w:val="9"/>
         </w:numPr>
         <w:rPr>
-          <w:color w:val="262626" w:themeColor="text1" w:themeTint="D9"/>
-        </w:rPr>
-      </w:pPr>
-      <w:r>
-        <w:rPr>
-          <w:color w:val="262626" w:themeColor="text1" w:themeTint="D9"/>
+          <w:color w:val="80340D" w:themeColor="accent2" w:themeShade="80"/>
+        </w:rPr>
+      </w:pPr>
+      <w:r>
+        <w:rPr>
+          <w:color w:val="80340D" w:themeColor="accent2" w:themeShade="80"/>
         </w:rPr>
         <w:t>Any other relevant fitness metrics for quick health insights.</w:t>
       </w:r>
@@ -642,12 +725,17 @@
     <w:p>
       <w:r>
         <w:pict w14:anchorId="20BE9F7A">
-          <v:rect id="_x0000_i1047" style="width:0;height:1.5pt" o:hralign="center" o:hrstd="t" o:hr="t" fillcolor="#a0a0a0" stroked="f"/>
+          <v:rect id="_x0000_i1027" style="width:0;height:1.5pt" o:hralign="center" o:hrstd="t" o:hr="t" fillcolor="#a0a0a0" stroked="f"/>
         </w:pict>
       </w:r>
     </w:p>
     <w:p>
       <w:pPr>
+        <w:pStyle w:val="ListParagraph"/>
+        <w:numPr>
+          <w:ilvl w:val="0"/>
+          <w:numId w:val="13"/>
+        </w:numPr>
         <w:rPr>
           <w:b/>
           <w:bCs/>
@@ -658,32 +746,47 @@
           <w:b/>
           <w:bCs/>
         </w:rPr>
-        <w:t>Problem Statement 5 – Member/Client Detailed Profile</w:t>
-      </w:r>
-    </w:p>
-    <w:p>
-      <w:pPr>
-        <w:rPr>
-          <w:color w:val="262626" w:themeColor="text1" w:themeTint="D9"/>
-        </w:rPr>
-      </w:pPr>
-      <w:r>
-        <w:rPr>
-          <w:color w:val="262626" w:themeColor="text1" w:themeTint="D9"/>
-        </w:rPr>
-        <w:t xml:space="preserve">We need a </w:t>
+        <w:t xml:space="preserve">Problem Statement 5 – </w:t>
       </w:r>
       <w:r>
         <w:rPr>
           <w:b/>
           <w:bCs/>
-          <w:color w:val="262626" w:themeColor="text1" w:themeTint="D9"/>
+          <w:sz w:val="24"/>
+          <w:szCs w:val="24"/>
+        </w:rPr>
+        <w:t>Member/Client Detailed Profile</w:t>
+      </w:r>
+    </w:p>
+    <w:p>
+      <w:pPr>
+        <w:rPr>
+          <w:color w:val="80340D" w:themeColor="accent2" w:themeShade="80"/>
+        </w:rPr>
+      </w:pPr>
+      <w:r>
+        <w:rPr>
+          <w:color w:val="80340D" w:themeColor="accent2" w:themeShade="80"/>
+        </w:rPr>
+        <w:tab/>
+      </w:r>
+      <w:r>
+        <w:rPr>
+          <w:color w:val="80340D" w:themeColor="accent2" w:themeShade="80"/>
+        </w:rPr>
+        <w:t xml:space="preserve">We need a </w:t>
+      </w:r>
+      <w:r>
+        <w:rPr>
+          <w:b/>
+          <w:bCs/>
+          <w:color w:val="80340D" w:themeColor="accent2" w:themeShade="80"/>
         </w:rPr>
         <w:t>detailed profile page</w:t>
       </w:r>
       <w:r>
         <w:rPr>
-          <w:color w:val="262626" w:themeColor="text1" w:themeTint="D9"/>
+          <w:color w:val="80340D" w:themeColor="accent2" w:themeShade="80"/>
         </w:rPr>
         <w:t xml:space="preserve"> for each member/client containing:</w:t>
       </w:r>
@@ -695,32 +798,14 @@
           <w:numId w:val="10"/>
         </w:numPr>
         <w:rPr>
-          <w:color w:val="262626" w:themeColor="text1" w:themeTint="D9"/>
-        </w:rPr>
-      </w:pPr>
-      <w:r>
-        <w:rPr>
-          <w:color w:val="262626" w:themeColor="text1" w:themeTint="D9"/>
-        </w:rPr>
-        <w:t>Personal information (Name, Age, Gender, Contact, Address)</w:t>
-      </w:r>
-      <w:r>
-        <w:rPr>
-          <w:color w:val="262626" w:themeColor="text1" w:themeTint="D9"/>
-        </w:rPr>
-        <w:t xml:space="preserve"> </w:t>
-      </w:r>
-      <w:r>
-        <w:rPr>
-          <w:color w:val="262626" w:themeColor="text1" w:themeTint="D9"/>
-        </w:rPr>
-        <w:t>Membership details (Tier, Start Date, Expiry Date, Status)</w:t>
-      </w:r>
-      <w:r>
-        <w:rPr>
-          <w:color w:val="262626" w:themeColor="text1" w:themeTint="D9"/>
-        </w:rPr>
-        <w:t xml:space="preserve"> and more.</w:t>
+          <w:color w:val="80340D" w:themeColor="accent2" w:themeShade="80"/>
+        </w:rPr>
+      </w:pPr>
+      <w:r>
+        <w:rPr>
+          <w:color w:val="80340D" w:themeColor="accent2" w:themeShade="80"/>
+        </w:rPr>
+        <w:t>Personal information (Name, Age, Gender, Contact, Address) Membership details (Tier, Start Date, Expiry Date, Status) and more.</w:t>
       </w:r>
     </w:p>
     <w:p/>
@@ -965,6 +1050,92 @@
     </w:lvl>
   </w:abstractNum>
   <w:abstractNum w:abstractNumId="2" w15:restartNumberingAfterBreak="0">
+    <w:nsid w:val="14F52471"/>
+    <w:multiLevelType w:val="hybridMultilevel"/>
+    <w:tmpl w:val="7BFC05A6"/>
+    <w:lvl w:ilvl="0" w:tplc="4009000F">
+      <w:start w:val="1"/>
+      <w:numFmt w:val="decimal"/>
+      <w:lvlText w:val="%1."/>
+      <w:lvlJc w:val="left"/>
+      <w:pPr>
+        <w:ind w:left="720" w:hanging="360"/>
+      </w:pPr>
+    </w:lvl>
+    <w:lvl w:ilvl="1" w:tplc="40090019" w:tentative="1">
+      <w:start w:val="1"/>
+      <w:numFmt w:val="lowerLetter"/>
+      <w:lvlText w:val="%2."/>
+      <w:lvlJc w:val="left"/>
+      <w:pPr>
+        <w:ind w:left="1440" w:hanging="360"/>
+      </w:pPr>
+    </w:lvl>
+    <w:lvl w:ilvl="2" w:tplc="4009001B" w:tentative="1">
+      <w:start w:val="1"/>
+      <w:numFmt w:val="lowerRoman"/>
+      <w:lvlText w:val="%3."/>
+      <w:lvlJc w:val="right"/>
+      <w:pPr>
+        <w:ind w:left="2160" w:hanging="180"/>
+      </w:pPr>
+    </w:lvl>
+    <w:lvl w:ilvl="3" w:tplc="4009000F" w:tentative="1">
+      <w:start w:val="1"/>
+      <w:numFmt w:val="decimal"/>
+      <w:lvlText w:val="%4."/>
+      <w:lvlJc w:val="left"/>
+      <w:pPr>
+        <w:ind w:left="2880" w:hanging="360"/>
+      </w:pPr>
+    </w:lvl>
+    <w:lvl w:ilvl="4" w:tplc="40090019" w:tentative="1">
+      <w:start w:val="1"/>
+      <w:numFmt w:val="lowerLetter"/>
+      <w:lvlText w:val="%5."/>
+      <w:lvlJc w:val="left"/>
+      <w:pPr>
+        <w:ind w:left="3600" w:hanging="360"/>
+      </w:pPr>
+    </w:lvl>
+    <w:lvl w:ilvl="5" w:tplc="4009001B" w:tentative="1">
+      <w:start w:val="1"/>
+      <w:numFmt w:val="lowerRoman"/>
+      <w:lvlText w:val="%6."/>
+      <w:lvlJc w:val="right"/>
+      <w:pPr>
+        <w:ind w:left="4320" w:hanging="180"/>
+      </w:pPr>
+    </w:lvl>
+    <w:lvl w:ilvl="6" w:tplc="4009000F" w:tentative="1">
+      <w:start w:val="1"/>
+      <w:numFmt w:val="decimal"/>
+      <w:lvlText w:val="%7."/>
+      <w:lvlJc w:val="left"/>
+      <w:pPr>
+        <w:ind w:left="5040" w:hanging="360"/>
+      </w:pPr>
+    </w:lvl>
+    <w:lvl w:ilvl="7" w:tplc="40090019" w:tentative="1">
+      <w:start w:val="1"/>
+      <w:numFmt w:val="lowerLetter"/>
+      <w:lvlText w:val="%8."/>
+      <w:lvlJc w:val="left"/>
+      <w:pPr>
+        <w:ind w:left="5760" w:hanging="360"/>
+      </w:pPr>
+    </w:lvl>
+    <w:lvl w:ilvl="8" w:tplc="4009001B" w:tentative="1">
+      <w:start w:val="1"/>
+      <w:numFmt w:val="lowerRoman"/>
+      <w:lvlText w:val="%9."/>
+      <w:lvlJc w:val="right"/>
+      <w:pPr>
+        <w:ind w:left="6480" w:hanging="180"/>
+      </w:pPr>
+    </w:lvl>
+  </w:abstractNum>
+  <w:abstractNum w:abstractNumId="3" w15:restartNumberingAfterBreak="0">
     <w:nsid w:val="1F163D2D"/>
     <w:multiLevelType w:val="multilevel"/>
     <w:tmpl w:val="30D6D08C"/>
@@ -1081,7 +1252,7 @@
       </w:pPr>
     </w:lvl>
   </w:abstractNum>
-  <w:abstractNum w:abstractNumId="3" w15:restartNumberingAfterBreak="0">
+  <w:abstractNum w:abstractNumId="4" w15:restartNumberingAfterBreak="0">
     <w:nsid w:val="292F1C74"/>
     <w:multiLevelType w:val="hybridMultilevel"/>
     <w:tmpl w:val="43D0F52E"/>
@@ -1170,7 +1341,120 @@
       </w:pPr>
     </w:lvl>
   </w:abstractNum>
-  <w:abstractNum w:abstractNumId="4" w15:restartNumberingAfterBreak="0">
+  <w:abstractNum w:abstractNumId="5" w15:restartNumberingAfterBreak="0">
+    <w:nsid w:val="356942CC"/>
+    <w:multiLevelType w:val="hybridMultilevel"/>
+    <w:tmpl w:val="F28C7182"/>
+    <w:lvl w:ilvl="0" w:tplc="40090009">
+      <w:start w:val="1"/>
+      <w:numFmt w:val="bullet"/>
+      <w:lvlText w:val=""/>
+      <w:lvlJc w:val="left"/>
+      <w:pPr>
+        <w:ind w:left="720" w:hanging="360"/>
+      </w:pPr>
+      <w:rPr>
+        <w:rFonts w:ascii="Wingdings" w:hAnsi="Wingdings" w:hint="default"/>
+      </w:rPr>
+    </w:lvl>
+    <w:lvl w:ilvl="1" w:tplc="40090003" w:tentative="1">
+      <w:start w:val="1"/>
+      <w:numFmt w:val="bullet"/>
+      <w:lvlText w:val="o"/>
+      <w:lvlJc w:val="left"/>
+      <w:pPr>
+        <w:ind w:left="1440" w:hanging="360"/>
+      </w:pPr>
+      <w:rPr>
+        <w:rFonts w:ascii="Courier New" w:hAnsi="Courier New" w:cs="Courier New" w:hint="default"/>
+      </w:rPr>
+    </w:lvl>
+    <w:lvl w:ilvl="2" w:tplc="40090005" w:tentative="1">
+      <w:start w:val="1"/>
+      <w:numFmt w:val="bullet"/>
+      <w:lvlText w:val=""/>
+      <w:lvlJc w:val="left"/>
+      <w:pPr>
+        <w:ind w:left="2160" w:hanging="360"/>
+      </w:pPr>
+      <w:rPr>
+        <w:rFonts w:ascii="Wingdings" w:hAnsi="Wingdings" w:hint="default"/>
+      </w:rPr>
+    </w:lvl>
+    <w:lvl w:ilvl="3" w:tplc="40090001" w:tentative="1">
+      <w:start w:val="1"/>
+      <w:numFmt w:val="bullet"/>
+      <w:lvlText w:val=""/>
+      <w:lvlJc w:val="left"/>
+      <w:pPr>
+        <w:ind w:left="2880" w:hanging="360"/>
+      </w:pPr>
+      <w:rPr>
+        <w:rFonts w:ascii="Symbol" w:hAnsi="Symbol" w:hint="default"/>
+      </w:rPr>
+    </w:lvl>
+    <w:lvl w:ilvl="4" w:tplc="40090003" w:tentative="1">
+      <w:start w:val="1"/>
+      <w:numFmt w:val="bullet"/>
+      <w:lvlText w:val="o"/>
+      <w:lvlJc w:val="left"/>
+      <w:pPr>
+        <w:ind w:left="3600" w:hanging="360"/>
+      </w:pPr>
+      <w:rPr>
+        <w:rFonts w:ascii="Courier New" w:hAnsi="Courier New" w:cs="Courier New" w:hint="default"/>
+      </w:rPr>
+    </w:lvl>
+    <w:lvl w:ilvl="5" w:tplc="40090005" w:tentative="1">
+      <w:start w:val="1"/>
+      <w:numFmt w:val="bullet"/>
+      <w:lvlText w:val=""/>
+      <w:lvlJc w:val="left"/>
+      <w:pPr>
+        <w:ind w:left="4320" w:hanging="360"/>
+      </w:pPr>
+      <w:rPr>
+        <w:rFonts w:ascii="Wingdings" w:hAnsi="Wingdings" w:hint="default"/>
+      </w:rPr>
+    </w:lvl>
+    <w:lvl w:ilvl="6" w:tplc="40090001" w:tentative="1">
+      <w:start w:val="1"/>
+      <w:numFmt w:val="bullet"/>
+      <w:lvlText w:val=""/>
+      <w:lvlJc w:val="left"/>
+      <w:pPr>
+        <w:ind w:left="5040" w:hanging="360"/>
+      </w:pPr>
+      <w:rPr>
+        <w:rFonts w:ascii="Symbol" w:hAnsi="Symbol" w:hint="default"/>
+      </w:rPr>
+    </w:lvl>
+    <w:lvl w:ilvl="7" w:tplc="40090003" w:tentative="1">
+      <w:start w:val="1"/>
+      <w:numFmt w:val="bullet"/>
+      <w:lvlText w:val="o"/>
+      <w:lvlJc w:val="left"/>
+      <w:pPr>
+        <w:ind w:left="5760" w:hanging="360"/>
+      </w:pPr>
+      <w:rPr>
+        <w:rFonts w:ascii="Courier New" w:hAnsi="Courier New" w:cs="Courier New" w:hint="default"/>
+      </w:rPr>
+    </w:lvl>
+    <w:lvl w:ilvl="8" w:tplc="40090005" w:tentative="1">
+      <w:start w:val="1"/>
+      <w:numFmt w:val="bullet"/>
+      <w:lvlText w:val=""/>
+      <w:lvlJc w:val="left"/>
+      <w:pPr>
+        <w:ind w:left="6480" w:hanging="360"/>
+      </w:pPr>
+      <w:rPr>
+        <w:rFonts w:ascii="Wingdings" w:hAnsi="Wingdings" w:hint="default"/>
+      </w:rPr>
+    </w:lvl>
+  </w:abstractNum>
+  <w:abstractNum w:abstractNumId="6" w15:restartNumberingAfterBreak="0">
     <w:nsid w:val="3B992020"/>
     <w:multiLevelType w:val="multilevel"/>
     <w:tmpl w:val="62B6780A"/>
@@ -1319,7 +1603,7 @@
       </w:rPr>
     </w:lvl>
   </w:abstractNum>
-  <w:abstractNum w:abstractNumId="5" w15:restartNumberingAfterBreak="0">
+  <w:abstractNum w:abstractNumId="7" w15:restartNumberingAfterBreak="0">
     <w:nsid w:val="477D4E06"/>
     <w:multiLevelType w:val="hybridMultilevel"/>
     <w:tmpl w:val="414685A8"/>
@@ -1408,7 +1692,7 @@
       </w:pPr>
     </w:lvl>
   </w:abstractNum>
-  <w:abstractNum w:abstractNumId="6" w15:restartNumberingAfterBreak="0">
+  <w:abstractNum w:abstractNumId="8" w15:restartNumberingAfterBreak="0">
     <w:nsid w:val="48D42D7E"/>
     <w:multiLevelType w:val="multilevel"/>
     <w:tmpl w:val="CC8EF888"/>
@@ -1557,7 +1841,120 @@
       </w:rPr>
     </w:lvl>
   </w:abstractNum>
-  <w:abstractNum w:abstractNumId="7" w15:restartNumberingAfterBreak="0">
+  <w:abstractNum w:abstractNumId="9" w15:restartNumberingAfterBreak="0">
+    <w:nsid w:val="59526857"/>
+    <w:multiLevelType w:val="hybridMultilevel"/>
+    <w:tmpl w:val="E2743C90"/>
+    <w:lvl w:ilvl="0" w:tplc="40090009">
+      <w:start w:val="1"/>
+      <w:numFmt w:val="bullet"/>
+      <w:lvlText w:val=""/>
+      <w:lvlJc w:val="left"/>
+      <w:pPr>
+        <w:ind w:left="720" w:hanging="360"/>
+      </w:pPr>
+      <w:rPr>
+        <w:rFonts w:ascii="Wingdings" w:hAnsi="Wingdings" w:hint="default"/>
+      </w:rPr>
+    </w:lvl>
+    <w:lvl w:ilvl="1" w:tplc="40090003" w:tentative="1">
+      <w:start w:val="1"/>
+      <w:numFmt w:val="bullet"/>
+      <w:lvlText w:val="o"/>
+      <w:lvlJc w:val="left"/>
+      <w:pPr>
+        <w:ind w:left="1440" w:hanging="360"/>
+      </w:pPr>
+      <w:rPr>
+        <w:rFonts w:ascii="Courier New" w:hAnsi="Courier New" w:cs="Courier New" w:hint="default"/>
+      </w:rPr>
+    </w:lvl>
+    <w:lvl w:ilvl="2" w:tplc="40090005" w:tentative="1">
+      <w:start w:val="1"/>
+      <w:numFmt w:val="bullet"/>
+      <w:lvlText w:val=""/>
+      <w:lvlJc w:val="left"/>
+      <w:pPr>
+        <w:ind w:left="2160" w:hanging="360"/>
+      </w:pPr>
+      <w:rPr>
+        <w:rFonts w:ascii="Wingdings" w:hAnsi="Wingdings" w:hint="default"/>
+      </w:rPr>
+    </w:lvl>
+    <w:lvl w:ilvl="3" w:tplc="40090001" w:tentative="1">
+      <w:start w:val="1"/>
+      <w:numFmt w:val="bullet"/>
+      <w:lvlText w:val=""/>
+      <w:lvlJc w:val="left"/>
+      <w:pPr>
+        <w:ind w:left="2880" w:hanging="360"/>
+      </w:pPr>
+      <w:rPr>
+        <w:rFonts w:ascii="Symbol" w:hAnsi="Symbol" w:hint="default"/>
+      </w:rPr>
+    </w:lvl>
+    <w:lvl w:ilvl="4" w:tplc="40090003" w:tentative="1">
+      <w:start w:val="1"/>
+      <w:numFmt w:val="bullet"/>
+      <w:lvlText w:val="o"/>
+      <w:lvlJc w:val="left"/>
+      <w:pPr>
+        <w:ind w:left="3600" w:hanging="360"/>
+      </w:pPr>
+      <w:rPr>
+        <w:rFonts w:ascii="Courier New" w:hAnsi="Courier New" w:cs="Courier New" w:hint="default"/>
+      </w:rPr>
+    </w:lvl>
+    <w:lvl w:ilvl="5" w:tplc="40090005" w:tentative="1">
+      <w:start w:val="1"/>
+      <w:numFmt w:val="bullet"/>
+      <w:lvlText w:val=""/>
+      <w:lvlJc w:val="left"/>
+      <w:pPr>
+        <w:ind w:left="4320" w:hanging="360"/>
+      </w:pPr>
+      <w:rPr>
+        <w:rFonts w:ascii="Wingdings" w:hAnsi="Wingdings" w:hint="default"/>
+      </w:rPr>
+    </w:lvl>
+    <w:lvl w:ilvl="6" w:tplc="40090001" w:tentative="1">
+      <w:start w:val="1"/>
+      <w:numFmt w:val="bullet"/>
+      <w:lvlText w:val=""/>
+      <w:lvlJc w:val="left"/>
+      <w:pPr>
+        <w:ind w:left="5040" w:hanging="360"/>
+      </w:pPr>
+      <w:rPr>
+        <w:rFonts w:ascii="Symbol" w:hAnsi="Symbol" w:hint="default"/>
+      </w:rPr>
+    </w:lvl>
+    <w:lvl w:ilvl="7" w:tplc="40090003" w:tentative="1">
+      <w:start w:val="1"/>
+      <w:numFmt w:val="bullet"/>
+      <w:lvlText w:val="o"/>
+      <w:lvlJc w:val="left"/>
+      <w:pPr>
+        <w:ind w:left="5760" w:hanging="360"/>
+      </w:pPr>
+      <w:rPr>
+        <w:rFonts w:ascii="Courier New" w:hAnsi="Courier New" w:cs="Courier New" w:hint="default"/>
+      </w:rPr>
+    </w:lvl>
+    <w:lvl w:ilvl="8" w:tplc="40090005" w:tentative="1">
+      <w:start w:val="1"/>
+      <w:numFmt w:val="bullet"/>
+      <w:lvlText w:val=""/>
+      <w:lvlJc w:val="left"/>
+      <w:pPr>
+        <w:ind w:left="6480" w:hanging="360"/>
+      </w:pPr>
+      <w:rPr>
+        <w:rFonts w:ascii="Wingdings" w:hAnsi="Wingdings" w:hint="default"/>
+      </w:rPr>
+    </w:lvl>
+  </w:abstractNum>
+  <w:abstractNum w:abstractNumId="10" w15:restartNumberingAfterBreak="0">
     <w:nsid w:val="5DCD4EDD"/>
     <w:multiLevelType w:val="multilevel"/>
     <w:tmpl w:val="96167512"/>
@@ -1706,7 +2103,7 @@
       </w:rPr>
     </w:lvl>
   </w:abstractNum>
-  <w:abstractNum w:abstractNumId="8" w15:restartNumberingAfterBreak="0">
+  <w:abstractNum w:abstractNumId="11" w15:restartNumberingAfterBreak="0">
     <w:nsid w:val="69466F64"/>
     <w:multiLevelType w:val="hybridMultilevel"/>
     <w:tmpl w:val="18363D58"/>
@@ -1795,7 +2192,7 @@
       </w:pPr>
     </w:lvl>
   </w:abstractNum>
-  <w:abstractNum w:abstractNumId="9" w15:restartNumberingAfterBreak="0">
+  <w:abstractNum w:abstractNumId="12" w15:restartNumberingAfterBreak="0">
     <w:nsid w:val="6EB27A2D"/>
     <w:multiLevelType w:val="hybridMultilevel"/>
     <w:tmpl w:val="5FACDCD8"/>
@@ -1885,16 +2282,16 @@
     </w:lvl>
   </w:abstractNum>
   <w:num w:numId="1" w16cid:durableId="1751656971">
-    <w:abstractNumId w:val="5"/>
+    <w:abstractNumId w:val="7"/>
   </w:num>
   <w:num w:numId="2" w16cid:durableId="674379393">
-    <w:abstractNumId w:val="3"/>
+    <w:abstractNumId w:val="4"/>
   </w:num>
   <w:num w:numId="3" w16cid:durableId="1546023050">
-    <w:abstractNumId w:val="9"/>
+    <w:abstractNumId w:val="12"/>
   </w:num>
   <w:num w:numId="4" w16cid:durableId="2069649337">
-    <w:abstractNumId w:val="8"/>
+    <w:abstractNumId w:val="11"/>
   </w:num>
   <w:num w:numId="5" w16cid:durableId="1617175861">
     <w:abstractNumId w:val="0"/>
@@ -1903,16 +2300,25 @@
     <w:abstractNumId w:val="1"/>
   </w:num>
   <w:num w:numId="7" w16cid:durableId="353775440">
+    <w:abstractNumId w:val="3"/>
+  </w:num>
+  <w:num w:numId="8" w16cid:durableId="506944309">
+    <w:abstractNumId w:val="8"/>
+  </w:num>
+  <w:num w:numId="9" w16cid:durableId="1335769220">
+    <w:abstractNumId w:val="6"/>
+  </w:num>
+  <w:num w:numId="10" w16cid:durableId="1702126042">
+    <w:abstractNumId w:val="10"/>
+  </w:num>
+  <w:num w:numId="11" w16cid:durableId="661813814">
+    <w:abstractNumId w:val="5"/>
+  </w:num>
+  <w:num w:numId="12" w16cid:durableId="58090249">
     <w:abstractNumId w:val="2"/>
   </w:num>
-  <w:num w:numId="8" w16cid:durableId="506944309">
-    <w:abstractNumId w:val="6"/>
-  </w:num>
-  <w:num w:numId="9" w16cid:durableId="1335769220">
-    <w:abstractNumId w:val="4"/>
-  </w:num>
-  <w:num w:numId="10" w16cid:durableId="1702126042">
-    <w:abstractNumId w:val="7"/>
+  <w:num w:numId="13" w16cid:durableId="611400703">
+    <w:abstractNumId w:val="9"/>
   </w:num>
 </w:numbering>
 </file>
@@ -2520,6 +2926,7 @@
   <w:style w:type="character" w:default="1" w:styleId="DefaultParagraphFont">
     <w:name w:val="Default Paragraph Font"/>
     <w:uiPriority w:val="1"/>
+    <w:semiHidden/>
     <w:unhideWhenUsed/>
   </w:style>
   <w:style w:type="table" w:default="1" w:styleId="TableNormal">

</xml_diff>